<commit_message>
actualizacion de avances de la semana
</commit_message>
<xml_diff>
--- a/Informe.docx
+++ b/Informe.docx
@@ -270,7 +270,15 @@
           <w:b/>
           <w:sz w:val="24"/>
         </w:rPr>
-        <w:t>Giovani</w:t>
+        <w:t>Ge</w:t>
+      </w:r>
+      <w:r>
+        <w:rPr>
+          <w:rFonts w:ascii="Arial" w:hAnsi="Arial" w:cs="Arial"/>
+          <w:b/>
+          <w:sz w:val="24"/>
+        </w:rPr>
+        <w:t>ovani</w:t>
       </w:r>
       <w:proofErr w:type="spellEnd"/>
       <w:r>
@@ -289,6 +297,8 @@
           <w:sz w:val="24"/>
         </w:rPr>
       </w:pPr>
+      <w:bookmarkStart w:id="0" w:name="_GoBack"/>
+      <w:bookmarkEnd w:id="0"/>
     </w:p>
     <w:p>
       <w:pPr>
@@ -847,8 +857,6 @@
         </w:rPr>
         <w:t xml:space="preserve"> .</w:t>
       </w:r>
-      <w:bookmarkStart w:id="0" w:name="_GoBack"/>
-      <w:bookmarkEnd w:id="0"/>
     </w:p>
     <w:sectPr>
       <w:pgSz w:w="12240" w:h="15840"/>

</xml_diff>